<commit_message>
added folder and files
</commit_message>
<xml_diff>
--- a/module-1/Module 1.3 Assignment-Ayyappanpillai.docx
+++ b/module-1/Module 1.3 Assignment-Ayyappanpillai.docx
@@ -33,6 +33,12 @@
       </w:r>
     </w:p>
     <w:p>
+      <w:pPr>
+        <w:rPr>
+          <w:b/>
+          <w:bCs/>
+        </w:rPr>
+      </w:pPr>
       <w:r>
         <w:rPr>
           <w:b/>
@@ -50,6 +56,32 @@
       </w:r>
       <w:proofErr w:type="spellEnd"/>
     </w:p>
+    <w:p>
+      <w:pPr>
+        <w:rPr>
+          <w:b/>
+          <w:bCs/>
+        </w:rPr>
+      </w:pPr>
+      <w:hyperlink r:id="rId6" w:history="1">
+        <w:r>
+          <w:rPr>
+            <w:rStyle w:val="Hyperlink"/>
+            <w:b/>
+            <w:bCs/>
+          </w:rPr>
+          <w:t>https://github.com/bellevuerajesh/CSD-380/tree/main/module-1</w:t>
+        </w:r>
+      </w:hyperlink>
+    </w:p>
+    <w:p>
+      <w:pPr>
+        <w:rPr>
+          <w:b/>
+          <w:bCs/>
+        </w:rPr>
+      </w:pPr>
+    </w:p>
     <w:p/>
     <w:p/>
     <w:p>
@@ -170,6 +202,7 @@
     </w:p>
     <w:p>
       <w:r>
+        <w:lastRenderedPageBreak/>
         <w:t xml:space="preserve">The Agile Manifesto Origins and Fundamental Principles </w:t>
       </w:r>
       <w:proofErr w:type="gramStart"/>
@@ -178,11 +211,7 @@
       </w:r>
       <w:proofErr w:type="gramEnd"/>
       <w:r>
-        <w:t xml:space="preserve"> Agile Manifesto was established in 2001 by a collective of software developers who aimed to create a more adaptable and cooperative framework for software development. This methodology emerged as a response to the conventional Waterfall model, which was characterized by its inflexible and linear approach. The </w:t>
-      </w:r>
-      <w:r>
-        <w:lastRenderedPageBreak/>
-        <w:t xml:space="preserve">Agile Manifesto is founded on four essential values: </w:t>
+        <w:t xml:space="preserve"> Agile Manifesto was established in 2001 by a collective of software developers who aimed to create a more adaptable and cooperative framework for software development. This methodology emerged as a response to the conventional Waterfall model, which was characterized by its inflexible and linear approach. The Agile Manifesto is founded on four essential values: </w:t>
       </w:r>
       <w:r>
         <w:br/>
@@ -302,7 +331,11 @@
         <w:br/>
       </w:r>
       <w:r>
-        <w:t>Continuous Delivery plays a pivotal role in DevOps, as it encourages the automation of the deployment process and the reduction of manual interventions. DevOps adopts the principles of Continuous Delivery to ensure that software can be deployed to production environments in a reliable and swift manner. By decreasing the interval between code changes and their deployment, Continuous Delivery enhances a quicker, more agile development lifecycle, which is essential for the success of DevOps.</w:t>
+        <w:t xml:space="preserve">Continuous Delivery plays a pivotal role in DevOps, as it encourages the automation of the deployment process and the reduction of manual interventions. DevOps adopts the principles of Continuous Delivery to ensure that software can be deployed to production environments in a </w:t>
+      </w:r>
+      <w:r>
+        <w:lastRenderedPageBreak/>
+        <w:t>reliable and swift manner. By decreasing the interval between code changes and their deployment, Continuous Delivery enhances a quicker, more agile development lifecycle, which is essential for the success of DevOps.</w:t>
       </w:r>
     </w:p>
     <w:p>
@@ -1140,6 +1173,7 @@
   <w:style w:type="character" w:default="1" w:styleId="DefaultParagraphFont">
     <w:name w:val="Default Paragraph Font"/>
     <w:uiPriority w:val="1"/>
+    <w:semiHidden/>
     <w:unhideWhenUsed/>
   </w:style>
   <w:style w:type="table" w:default="1" w:styleId="TableNormal">

</xml_diff>